<commit_message>
shel ib, fl printed
</commit_message>
<xml_diff>
--- a/shel-KHAN0309/FAMCO-MAK-25-01-SHEL-KHAN0309-FL.docx
+++ b/shel-KHAN0309/FAMCO-MAK-25-01-SHEL-KHAN0309-FL.docx
@@ -154,7 +154,7 @@
           <w:szCs w:val="20"/>
           <w:u w:val="none"/>
         </w:rPr>
-        <w:t>June 30, 2025</w:t>
+        <w:t>October 30, 2025</w:t>
       </w:r>
     </w:p>
     <w:p>
@@ -961,148 +961,7 @@
           <w:szCs w:val="20"/>
           <w:u w:val="none"/>
         </w:rPr>
-        <w:t xml:space="preserve">Hereby, the legal heirs sign and confirm in agreement with the distribution of shares for Folio Nos </w:t>
-      </w:r>
-      <w:r>
-        <w:rPr>
-          <w:b w:val="false"/>
-          <w:bCs w:val="false"/>
-          <w:strike w:val="false"/>
-          <w:dstrike w:val="false"/>
-          <w:color w:val="auto"/>
-          <w:sz w:val="20"/>
-          <w:szCs w:val="20"/>
-          <w:u w:val="none"/>
-        </w:rPr>
-        <w:fldChar w:fldCharType="begin"/>
-      </w:r>
-      <w:r>
-        <w:rPr>
-          <w:dstrike w:val="false"/>
-          <w:strike w:val="false"/>
-          <w:sz w:val="20"/>
-          <w:u w:val="none"/>
-          <w:b w:val="false"/>
-          <w:szCs w:val="20"/>
-          <w:bCs w:val="false"/>
-          <w:color w:val="auto"/>
-        </w:rPr>
-        <w:instrText xml:space="preserve"> SUBJECT </w:instrText>
-      </w:r>
-      <w:r>
-        <w:rPr>
-          <w:dstrike w:val="false"/>
-          <w:strike w:val="false"/>
-          <w:sz w:val="20"/>
-          <w:u w:val="none"/>
-          <w:b w:val="false"/>
-          <w:szCs w:val="20"/>
-          <w:bCs w:val="false"/>
-          <w:color w:val="auto"/>
-        </w:rPr>
-        <w:fldChar w:fldCharType="separate"/>
-      </w:r>
-      <w:r>
-        <w:rPr>
-          <w:dstrike w:val="false"/>
-          <w:strike w:val="false"/>
-          <w:sz w:val="20"/>
-          <w:u w:val="none"/>
-          <w:b w:val="false"/>
-          <w:szCs w:val="20"/>
-          <w:bCs w:val="false"/>
-          <w:color w:val="auto"/>
-        </w:rPr>
-      </w:r>
-      <w:r>
-        <w:rPr>
-          <w:dstrike w:val="false"/>
-          <w:strike w:val="false"/>
-          <w:sz w:val="20"/>
-          <w:u w:val="none"/>
-          <w:b w:val="false"/>
-          <w:szCs w:val="20"/>
-          <w:bCs w:val="false"/>
-          <w:color w:val="auto"/>
-        </w:rPr>
-        <w:fldChar w:fldCharType="end"/>
-      </w:r>
-      <w:r>
-        <w:rPr>
-          <w:b w:val="false"/>
-          <w:bCs w:val="false"/>
-          <w:strike w:val="false"/>
-          <w:dstrike w:val="false"/>
-          <w:color w:val="auto"/>
-          <w:sz w:val="20"/>
-          <w:szCs w:val="20"/>
-          <w:u w:val="none"/>
-        </w:rPr>
-        <w:fldChar w:fldCharType="begin"/>
-      </w:r>
-      <w:r>
-        <w:rPr>
-          <w:dstrike w:val="false"/>
-          <w:strike w:val="false"/>
-          <w:sz w:val="20"/>
-          <w:u w:val="none"/>
-          <w:b w:val="false"/>
-          <w:szCs w:val="20"/>
-          <w:bCs w:val="false"/>
-          <w:color w:val="auto"/>
-        </w:rPr>
-        <w:instrText xml:space="preserve"> DOCPROPERTY "Folio2"</w:instrText>
-      </w:r>
-      <w:r>
-        <w:rPr>
-          <w:dstrike w:val="false"/>
-          <w:strike w:val="false"/>
-          <w:sz w:val="20"/>
-          <w:u w:val="none"/>
-          <w:b w:val="false"/>
-          <w:szCs w:val="20"/>
-          <w:bCs w:val="false"/>
-          <w:color w:val="auto"/>
-        </w:rPr>
-        <w:fldChar w:fldCharType="separate"/>
-      </w:r>
-      <w:r>
-        <w:rPr>
-          <w:dstrike w:val="false"/>
-          <w:strike w:val="false"/>
-          <w:sz w:val="20"/>
-          <w:u w:val="none"/>
-          <w:b w:val="false"/>
-          <w:szCs w:val="20"/>
-          <w:bCs w:val="false"/>
-          <w:color w:val="auto"/>
-        </w:rPr>
-      </w:r>
-      <w:r>
-        <w:rPr>
-          <w:dstrike w:val="false"/>
-          <w:strike w:val="false"/>
-          <w:sz w:val="20"/>
-          <w:u w:val="none"/>
-          <w:b w:val="false"/>
-          <w:szCs w:val="20"/>
-          <w:bCs w:val="false"/>
-          <w:color w:val="auto"/>
-        </w:rPr>
-        <w:fldChar w:fldCharType="end"/>
-      </w:r>
-      <w:r>
-        <w:rPr>
-          <w:b w:val="false"/>
-          <w:bCs w:val="false"/>
-          <w:strike w:val="false"/>
-          <w:dstrike w:val="false"/>
-          <w:color w:val="auto"/>
-          <w:sz w:val="20"/>
-          <w:szCs w:val="20"/>
-          <w:u w:val="none"/>
-        </w:rPr>
-        <w:t xml:space="preserve"> &amp; </w:t>
+        <w:t xml:space="preserve">Hereby, the legal heirs sign and confirm in agreement with the distribution of shares for Folio No </w:t>
       </w:r>
       <w:r>
         <w:rPr>

</xml_diff>